<commit_message>
edit work history, edit project management report_initial version
</commit_message>
<xml_diff>
--- a/Project Management Report_initial ver.docx
+++ b/Project Management Report_initial ver.docx
@@ -9,6 +9,15 @@
           <w:sz w:val="48"/>
         </w:rPr>
       </w:pPr>
+    </w:p>
+    <w:p>
+      <w:pPr>
+        <w:pStyle w:val="a3"/>
+        <w:rPr>
+          <w:rFonts w:hint="eastAsia"/>
+          <w:sz w:val="48"/>
+        </w:rPr>
+      </w:pPr>
       <w:r>
         <w:rPr>
           <w:rFonts w:hint="eastAsia"/>
@@ -27,13 +36,6 @@
     <w:p/>
     <w:p/>
     <w:p/>
-    <w:p>
-      <w:pPr>
-        <w:rPr>
-          <w:rFonts w:hint="eastAsia"/>
-        </w:rPr>
-      </w:pPr>
-    </w:p>
     <w:p>
       <w:pPr>
         <w:jc w:val="center"/>
@@ -59,7 +61,7 @@
                     <pic:cNvPicPr/>
                   </pic:nvPicPr>
                   <pic:blipFill>
-                    <a:blip r:embed="rId5">
+                    <a:blip r:embed="rId7">
                       <a:extLst>
                         <a:ext uri="{28A0092B-C50C-407E-A947-70E740481C1C}">
                           <a14:useLocalDpi xmlns:a14="http://schemas.microsoft.com/office/drawing/2010/main" val="0"/>
@@ -99,6 +101,7 @@
     <w:p>
       <w:pPr>
         <w:pStyle w:val="a3"/>
+        <w:jc w:val="right"/>
       </w:pPr>
       <w:r>
         <w:rPr>
@@ -149,93 +152,77 @@
           <w:rFonts w:hint="eastAsia"/>
           <w:b/>
         </w:rPr>
+        <w:t xml:space="preserve"> 김수진</w:t>
+      </w:r>
+      <w:r>
+        <w:rPr>
+          <w:b/>
+        </w:rPr>
+        <w:t xml:space="preserve"> (20160342)</w:t>
+      </w:r>
+      <w:r>
+        <w:rPr>
+          <w:rFonts w:hint="eastAsia"/>
+          <w:b/>
+        </w:rPr>
+        <w:t xml:space="preserve"> 남유선</w:t>
+      </w:r>
+      <w:r>
+        <w:rPr>
+          <w:b/>
+        </w:rPr>
+        <w:t xml:space="preserve"> (20163228)</w:t>
+      </w:r>
+    </w:p>
+    <w:p>
+      <w:pPr>
+        <w:jc w:val="right"/>
+        <w:rPr>
+          <w:rFonts w:hint="eastAsia"/>
+          <w:b/>
+        </w:rPr>
+      </w:pPr>
+      <w:proofErr w:type="spellStart"/>
+      <w:r>
+        <w:rPr>
+          <w:rFonts w:hint="eastAsia"/>
+          <w:b/>
+        </w:rPr>
+        <w:t>손승표</w:t>
+      </w:r>
+      <w:proofErr w:type="spellEnd"/>
+      <w:r>
+        <w:rPr>
+          <w:b/>
+        </w:rPr>
+        <w:t xml:space="preserve"> (20162581)</w:t>
+      </w:r>
+      <w:r>
+        <w:rPr>
+          <w:rFonts w:hint="eastAsia"/>
+          <w:b/>
+        </w:rPr>
         <w:t xml:space="preserve"> </w:t>
       </w:r>
+      <w:proofErr w:type="spellStart"/>
       <w:r>
         <w:rPr>
           <w:rFonts w:hint="eastAsia"/>
           <w:b/>
-        </w:rPr>
-        <w:t>김수진</w:t>
-      </w:r>
-      <w:r>
-        <w:rPr>
-          <w:b/>
-        </w:rPr>
-        <w:t xml:space="preserve"> (20160342)</w:t>
-      </w:r>
-      <w:r>
-        <w:rPr>
-          <w:rFonts w:hint="eastAsia"/>
-          <w:b/>
-        </w:rPr>
-        <w:t xml:space="preserve"> </w:t>
-      </w:r>
-      <w:r>
-        <w:rPr>
-          <w:rFonts w:hint="eastAsia"/>
-          <w:b/>
-        </w:rPr>
-        <w:t>남유선</w:t>
-      </w:r>
-      <w:r>
-        <w:rPr>
-          <w:b/>
-        </w:rPr>
-        <w:t xml:space="preserve"> (20163228)</w:t>
-      </w:r>
-    </w:p>
-    <w:p>
-      <w:pPr>
-        <w:jc w:val="right"/>
-        <w:rPr>
-          <w:b/>
-        </w:rPr>
-      </w:pPr>
-      <w:proofErr w:type="spellStart"/>
-      <w:r>
-        <w:rPr>
-          <w:rFonts w:hint="eastAsia"/>
-          <w:b/>
-        </w:rPr>
-        <w:t>손승표</w:t>
+          <w:u w:val="single"/>
+        </w:rPr>
+        <w:t>윤신영</w:t>
       </w:r>
       <w:proofErr w:type="spellEnd"/>
       <w:r>
         <w:rPr>
           <w:b/>
-        </w:rPr>
-        <w:t xml:space="preserve"> (20162581)</w:t>
-      </w:r>
-      <w:r>
-        <w:rPr>
-          <w:rFonts w:hint="eastAsia"/>
-          <w:b/>
-        </w:rPr>
-        <w:t xml:space="preserve"> </w:t>
-      </w:r>
-      <w:proofErr w:type="spellStart"/>
-      <w:r>
-        <w:rPr>
-          <w:rFonts w:hint="eastAsia"/>
-          <w:b/>
-        </w:rPr>
-        <w:t>윤신영</w:t>
-      </w:r>
-      <w:proofErr w:type="spellEnd"/>
-      <w:r>
-        <w:rPr>
-          <w:b/>
+          <w:u w:val="single"/>
         </w:rPr>
         <w:t xml:space="preserve"> (20163657)</w:t>
       </w:r>
-    </w:p>
-    <w:p>
-      <w:pPr>
-        <w:rPr>
-          <w:rFonts w:hint="eastAsia"/>
-        </w:rPr>
-      </w:pPr>
+      <w:bookmarkStart w:id="0" w:name="_GoBack"/>
+      <w:bookmarkEnd w:id="0"/>
     </w:p>
     <w:p>
       <w:pPr>
@@ -248,12 +235,14 @@
         <w:rPr>
           <w:b/>
           <w:color w:val="0070C0"/>
+          <w:sz w:val="28"/>
         </w:rPr>
       </w:pPr>
       <w:r>
         <w:rPr>
           <w:b/>
           <w:color w:val="0070C0"/>
+          <w:sz w:val="28"/>
         </w:rPr>
         <w:lastRenderedPageBreak/>
         <w:t>Address of git hub project repository</w:t>
@@ -272,9 +261,6 @@
       <w:pPr>
         <w:pStyle w:val="a4"/>
         <w:ind w:leftChars="0" w:left="760"/>
-        <w:rPr>
-          <w:rFonts w:hint="eastAsia"/>
-        </w:rPr>
       </w:pPr>
     </w:p>
     <w:p>
@@ -286,27 +272,28 @@
         </w:numPr>
         <w:ind w:leftChars="0"/>
         <w:rPr>
+          <w:b/>
+          <w:color w:val="0070C0"/>
+          <w:sz w:val="28"/>
+        </w:rPr>
+      </w:pPr>
+      <w:r>
+        <w:rPr>
+          <w:b/>
+          <w:color w:val="0070C0"/>
+          <w:sz w:val="28"/>
+        </w:rPr>
+        <w:t>Project progress history</w:t>
+      </w:r>
+    </w:p>
+    <w:p>
+      <w:pPr>
+        <w:pStyle w:val="a4"/>
+        <w:ind w:leftChars="0" w:left="760"/>
+      </w:pPr>
+      <w:r>
+        <w:rPr>
           <w:rFonts w:hint="eastAsia"/>
-          <w:b/>
-          <w:color w:val="0070C0"/>
-        </w:rPr>
-      </w:pPr>
-      <w:r>
-        <w:rPr>
-          <w:b/>
-          <w:color w:val="0070C0"/>
-        </w:rPr>
-        <w:t>Project progress history</w:t>
-      </w:r>
-    </w:p>
-    <w:p>
-      <w:pPr>
-        <w:pStyle w:val="a4"/>
-        <w:ind w:leftChars="0" w:left="760"/>
-      </w:pPr>
-      <w:r>
-        <w:rPr>
-          <w:rFonts w:hint="eastAsia"/>
         </w:rPr>
         <w:t>(</w:t>
       </w:r>
@@ -346,7 +333,6 @@
       <w:pPr>
         <w:pStyle w:val="a4"/>
         <w:rPr>
-          <w:rFonts w:hint="eastAsia"/>
           <w:b/>
         </w:rPr>
       </w:pPr>
@@ -375,9 +361,6 @@
     <w:p>
       <w:pPr>
         <w:pStyle w:val="a4"/>
-        <w:rPr>
-          <w:rFonts w:hint="eastAsia"/>
-        </w:rPr>
       </w:pPr>
       <w:r>
         <w:t>WORK:</w:t>
@@ -465,7 +448,6 @@
       <w:pPr>
         <w:pStyle w:val="a4"/>
         <w:rPr>
-          <w:rFonts w:hint="eastAsia"/>
           <w:b/>
         </w:rPr>
       </w:pPr>
@@ -494,9 +476,6 @@
     <w:p>
       <w:pPr>
         <w:pStyle w:val="a4"/>
-        <w:rPr>
-          <w:rFonts w:hint="eastAsia"/>
-        </w:rPr>
       </w:pPr>
       <w:r>
         <w:t>WORK:</w:t>
@@ -537,7 +516,6 @@
       <w:pPr>
         <w:pStyle w:val="a4"/>
         <w:rPr>
-          <w:rFonts w:hint="eastAsia"/>
           <w:b/>
         </w:rPr>
       </w:pPr>
@@ -566,9 +544,6 @@
     <w:p>
       <w:pPr>
         <w:pStyle w:val="a4"/>
-        <w:rPr>
-          <w:rFonts w:hint="eastAsia"/>
-        </w:rPr>
       </w:pPr>
       <w:r>
         <w:t>WORK:</w:t>
@@ -584,13 +559,7 @@
         <w:ind w:leftChars="0"/>
       </w:pPr>
       <w:r>
-        <w:t xml:space="preserve">all team member did </w:t>
-      </w:r>
-      <w:r>
-        <w:t>last touch</w:t>
-      </w:r>
-      <w:r>
-        <w:t xml:space="preserve"> of SRS</w:t>
+        <w:t>all team member did last touch of SRS</w:t>
       </w:r>
     </w:p>
     <w:p>
@@ -603,13 +572,7 @@
         <w:ind w:leftChars="0"/>
       </w:pPr>
       <w:r>
-        <w:t>all team member discuss</w:t>
-      </w:r>
-      <w:r>
-        <w:t>ed</w:t>
-      </w:r>
-      <w:r>
-        <w:t xml:space="preserve"> about how to set class based on MVC model</w:t>
+        <w:t>all team member discussed about how to set class based on MVC model</w:t>
       </w:r>
     </w:p>
     <w:p>
@@ -634,14 +597,14 @@
       <w:pPr>
         <w:pStyle w:val="a4"/>
         <w:rPr>
-          <w:rFonts w:hint="eastAsia"/>
-          <w:b/>
-        </w:rPr>
-      </w:pPr>
-      <w:r>
-        <w:rPr>
-          <w:b/>
-        </w:rPr>
+          <w:b/>
+        </w:rPr>
+      </w:pPr>
+      <w:r>
+        <w:rPr>
+          <w:b/>
+        </w:rPr>
+        <w:lastRenderedPageBreak/>
         <w:t>Fourth meeting</w:t>
       </w:r>
       <w:r>
@@ -663,16 +626,9 @@
     <w:p>
       <w:pPr>
         <w:pStyle w:val="a4"/>
-        <w:rPr>
-          <w:rFonts w:hint="eastAsia"/>
-        </w:rPr>
-      </w:pPr>
-      <w:r>
-        <w:lastRenderedPageBreak/>
-        <w:t>WORK</w:t>
-      </w:r>
-      <w:r>
-        <w:t>:</w:t>
+      </w:pPr>
+      <w:r>
+        <w:t>WORK:</w:t>
       </w:r>
     </w:p>
     <w:p>
@@ -833,7 +789,6 @@
         </w:numPr>
         <w:ind w:leftChars="0"/>
         <w:rPr>
-          <w:rFonts w:hint="eastAsia"/>
           <w:sz w:val="18"/>
         </w:rPr>
       </w:pPr>
@@ -896,7 +851,6 @@
       <w:pPr>
         <w:pStyle w:val="a4"/>
         <w:rPr>
-          <w:rFonts w:hint="eastAsia"/>
           <w:b/>
         </w:rPr>
       </w:pPr>
@@ -919,26 +873,15 @@
         <w:tab/>
       </w:r>
       <w:r>
-        <w:t>DATE</w:t>
-      </w:r>
-      <w:bookmarkStart w:id="0" w:name="_GoBack"/>
-      <w:bookmarkEnd w:id="0"/>
-      <w:r>
-        <w:t>: 2018/05/28</w:t>
-      </w:r>
-    </w:p>
-    <w:p>
-      <w:pPr>
-        <w:pStyle w:val="a4"/>
-        <w:rPr>
-          <w:rFonts w:hint="eastAsia"/>
-        </w:rPr>
-      </w:pPr>
-      <w:r>
-        <w:t>WORK</w:t>
-      </w:r>
-      <w:r>
-        <w:t>:</w:t>
+        <w:t>DATE: 2018/05/28</w:t>
+      </w:r>
+    </w:p>
+    <w:p>
+      <w:pPr>
+        <w:pStyle w:val="a4"/>
+      </w:pPr>
+      <w:r>
+        <w:t>WORK:</w:t>
       </w:r>
     </w:p>
     <w:p>
@@ -984,9 +927,6 @@
       <w:pPr>
         <w:pStyle w:val="a4"/>
         <w:ind w:leftChars="0" w:left="760"/>
-        <w:rPr>
-          <w:rFonts w:hint="eastAsia"/>
-        </w:rPr>
       </w:pPr>
     </w:p>
     <w:p>
@@ -1000,6 +940,7 @@
         <w:rPr>
           <w:b/>
           <w:color w:val="0070C0"/>
+          <w:sz w:val="28"/>
         </w:rPr>
       </w:pPr>
       <w:r>
@@ -1007,6 +948,7 @@
           <w:rFonts w:hint="eastAsia"/>
           <w:b/>
           <w:color w:val="0070C0"/>
+          <w:sz w:val="28"/>
         </w:rPr>
         <w:t>E</w:t>
       </w:r>
@@ -1014,6 +956,7 @@
         <w:rPr>
           <w:b/>
           <w:color w:val="0070C0"/>
+          <w:sz w:val="28"/>
         </w:rPr>
         <w:t>xperience</w:t>
       </w:r>
@@ -1093,9 +1036,6 @@
     <w:p>
       <w:pPr>
         <w:pStyle w:val="a4"/>
-        <w:rPr>
-          <w:rFonts w:hint="eastAsia"/>
-        </w:rPr>
       </w:pPr>
       <w:proofErr w:type="spellStart"/>
       <w:r>
@@ -1117,6 +1057,56 @@
     </w:sectPr>
   </w:body>
 </w:document>
+</file>
+
+<file path=word/endnotes.xml><?xml version="1.0" encoding="utf-8"?>
+<w:endnotes xmlns:wpc="http://schemas.microsoft.com/office/word/2010/wordprocessingCanvas" xmlns:cx="http://schemas.microsoft.com/office/drawing/2014/chartex" xmlns:cx1="http://schemas.microsoft.com/office/drawing/2015/9/8/chartex" xmlns:cx2="http://schemas.microsoft.com/office/drawing/2015/10/21/chartex" xmlns:cx3="http://schemas.microsoft.com/office/drawing/2016/5/9/chartex" xmlns:cx4="http://schemas.microsoft.com/office/drawing/2016/5/10/chartex" xmlns:cx5="http://schemas.microsoft.com/office/drawing/2016/5/11/chartex" xmlns:cx6="http://schemas.microsoft.com/office/drawing/2016/5/12/chartex" xmlns:cx7="http://schemas.microsoft.com/office/drawing/2016/5/13/chartex" xmlns:cx8="http://schemas.microsoft.com/office/drawing/2016/5/14/chartex" xmlns:mc="http://schemas.openxmlformats.org/markup-compatibility/2006" xmlns:aink="http://schemas.microsoft.com/office/drawing/2016/ink" xmlns:am3d="http://schemas.microsoft.com/office/drawing/2017/model3d" xmlns:o="urn:schemas-microsoft-com:office:office" xmlns:r="http://schemas.openxmlformats.org/officeDocument/2006/relationships" xmlns:m="http://schemas.openxmlformats.org/officeDocument/2006/math" xmlns:v="urn:schemas-microsoft-com:vml" xmlns:wp14="http://schemas.microsoft.com/office/word/2010/wordprocessingDrawing" xmlns:wp="http://schemas.openxmlformats.org/drawingml/2006/wordprocessingDrawing" xmlns:w10="urn:schemas-microsoft-com:office:word" xmlns:w="http://schemas.openxmlformats.org/wordprocessingml/2006/main" xmlns:w14="http://schemas.microsoft.com/office/word/2010/wordml" xmlns:w15="http://schemas.microsoft.com/office/word/2012/wordml" xmlns:w16cid="http://schemas.microsoft.com/office/word/2016/wordml/cid" xmlns:w16se="http://schemas.microsoft.com/office/word/2015/wordml/symex" xmlns:wpg="http://schemas.microsoft.com/office/word/2010/wordprocessingGroup" xmlns:wpi="http://schemas.microsoft.com/office/word/2010/wordprocessingInk" xmlns:wne="http://schemas.microsoft.com/office/word/2006/wordml" xmlns:wps="http://schemas.microsoft.com/office/word/2010/wordprocessingShape" mc:Ignorable="w14 w15 w16se w16cid wp14">
+  <w:endnote w:type="separator" w:id="-1">
+    <w:p>
+      <w:pPr>
+        <w:spacing w:after="0" w:line="240" w:lineRule="auto"/>
+      </w:pPr>
+      <w:r>
+        <w:separator/>
+      </w:r>
+    </w:p>
+  </w:endnote>
+  <w:endnote w:type="continuationSeparator" w:id="0">
+    <w:p>
+      <w:pPr>
+        <w:spacing w:after="0" w:line="240" w:lineRule="auto"/>
+      </w:pPr>
+      <w:r>
+        <w:continuationSeparator/>
+      </w:r>
+    </w:p>
+  </w:endnote>
+</w:endnotes>
+</file>
+
+<file path=word/footnotes.xml><?xml version="1.0" encoding="utf-8"?>
+<w:footnotes xmlns:wpc="http://schemas.microsoft.com/office/word/2010/wordprocessingCanvas" xmlns:cx="http://schemas.microsoft.com/office/drawing/2014/chartex" xmlns:cx1="http://schemas.microsoft.com/office/drawing/2015/9/8/chartex" xmlns:cx2="http://schemas.microsoft.com/office/drawing/2015/10/21/chartex" xmlns:cx3="http://schemas.microsoft.com/office/drawing/2016/5/9/chartex" xmlns:cx4="http://schemas.microsoft.com/office/drawing/2016/5/10/chartex" xmlns:cx5="http://schemas.microsoft.com/office/drawing/2016/5/11/chartex" xmlns:cx6="http://schemas.microsoft.com/office/drawing/2016/5/12/chartex" xmlns:cx7="http://schemas.microsoft.com/office/drawing/2016/5/13/chartex" xmlns:cx8="http://schemas.microsoft.com/office/drawing/2016/5/14/chartex" xmlns:mc="http://schemas.openxmlformats.org/markup-compatibility/2006" xmlns:aink="http://schemas.microsoft.com/office/drawing/2016/ink" xmlns:am3d="http://schemas.microsoft.com/office/drawing/2017/model3d" xmlns:o="urn:schemas-microsoft-com:office:office" xmlns:r="http://schemas.openxmlformats.org/officeDocument/2006/relationships" xmlns:m="http://schemas.openxmlformats.org/officeDocument/2006/math" xmlns:v="urn:schemas-microsoft-com:vml" xmlns:wp14="http://schemas.microsoft.com/office/word/2010/wordprocessingDrawing" xmlns:wp="http://schemas.openxmlformats.org/drawingml/2006/wordprocessingDrawing" xmlns:w10="urn:schemas-microsoft-com:office:word" xmlns:w="http://schemas.openxmlformats.org/wordprocessingml/2006/main" xmlns:w14="http://schemas.microsoft.com/office/word/2010/wordml" xmlns:w15="http://schemas.microsoft.com/office/word/2012/wordml" xmlns:w16cid="http://schemas.microsoft.com/office/word/2016/wordml/cid" xmlns:w16se="http://schemas.microsoft.com/office/word/2015/wordml/symex" xmlns:wpg="http://schemas.microsoft.com/office/word/2010/wordprocessingGroup" xmlns:wpi="http://schemas.microsoft.com/office/word/2010/wordprocessingInk" xmlns:wne="http://schemas.microsoft.com/office/word/2006/wordml" xmlns:wps="http://schemas.microsoft.com/office/word/2010/wordprocessingShape" mc:Ignorable="w14 w15 w16se w16cid wp14">
+  <w:footnote w:type="separator" w:id="-1">
+    <w:p>
+      <w:pPr>
+        <w:spacing w:after="0" w:line="240" w:lineRule="auto"/>
+      </w:pPr>
+      <w:r>
+        <w:separator/>
+      </w:r>
+    </w:p>
+  </w:footnote>
+  <w:footnote w:type="continuationSeparator" w:id="0">
+    <w:p>
+      <w:pPr>
+        <w:spacing w:after="0" w:line="240" w:lineRule="auto"/>
+      </w:pPr>
+      <w:r>
+        <w:continuationSeparator/>
+      </w:r>
+    </w:p>
+  </w:footnote>
+</w:footnotes>
 </file>
 
 <file path=word/numbering.xml><?xml version="1.0" encoding="utf-8"?>
@@ -2505,6 +2495,50 @@
       <w:ind w:leftChars="400" w:left="800"/>
     </w:pPr>
   </w:style>
+  <w:style w:type="paragraph" w:styleId="a5">
+    <w:name w:val="header"/>
+    <w:basedOn w:val="a"/>
+    <w:link w:val="Char0"/>
+    <w:uiPriority w:val="99"/>
+    <w:unhideWhenUsed/>
+    <w:rsid w:val="00D76791"/>
+    <w:pPr>
+      <w:tabs>
+        <w:tab w:val="center" w:pos="4513"/>
+        <w:tab w:val="right" w:pos="9026"/>
+      </w:tabs>
+      <w:snapToGrid w:val="0"/>
+    </w:pPr>
+  </w:style>
+  <w:style w:type="character" w:customStyle="1" w:styleId="Char0">
+    <w:name w:val="머리글 Char"/>
+    <w:basedOn w:val="a0"/>
+    <w:link w:val="a5"/>
+    <w:uiPriority w:val="99"/>
+    <w:rsid w:val="00D76791"/>
+  </w:style>
+  <w:style w:type="paragraph" w:styleId="a6">
+    <w:name w:val="footer"/>
+    <w:basedOn w:val="a"/>
+    <w:link w:val="Char1"/>
+    <w:uiPriority w:val="99"/>
+    <w:unhideWhenUsed/>
+    <w:rsid w:val="00D76791"/>
+    <w:pPr>
+      <w:tabs>
+        <w:tab w:val="center" w:pos="4513"/>
+        <w:tab w:val="right" w:pos="9026"/>
+      </w:tabs>
+      <w:snapToGrid w:val="0"/>
+    </w:pPr>
+  </w:style>
+  <w:style w:type="character" w:customStyle="1" w:styleId="Char1">
+    <w:name w:val="바닥글 Char"/>
+    <w:basedOn w:val="a0"/>
+    <w:link w:val="a6"/>
+    <w:uiPriority w:val="99"/>
+    <w:rsid w:val="00D76791"/>
+  </w:style>
 </w:styles>
 </file>
 

</xml_diff>